<commit_message>
Modif Description RepondreQuestion + description ChoisirQuestion
</commit_message>
<xml_diff>
--- a/DescriptionCasUilisation-RepondreQuestion.docx
+++ b/DescriptionCasUilisation-RepondreQuestion.docx
@@ -339,25 +339,7 @@
               <w:rPr>
                 <w:b/>
               </w:rPr>
-              <w:t xml:space="preserve"> (</w:t>
-            </w:r>
-            <w:r>
-              <w:rPr>
-                <w:b/>
-              </w:rPr>
-              <w:t>2</w:t>
-            </w:r>
-            <w:r>
-              <w:rPr>
-                <w:b/>
-              </w:rPr>
-              <w:t xml:space="preserve">/4) – </w:t>
-            </w:r>
-            <w:r>
-              <w:rPr>
-                <w:b/>
-              </w:rPr>
-              <w:t>Le scénario nominal</w:t>
+              <w:t xml:space="preserve"> (2/4) – Le scénario nominal</w:t>
             </w:r>
           </w:p>
         </w:tc>
@@ -524,6 +506,118 @@
             </w:r>
             <w:r>
               <w:t xml:space="preserve"> </w:t>
+            </w:r>
+          </w:p>
+        </w:tc>
+      </w:tr>
+      <w:tr>
+        <w:trPr>
+          <w:trHeight w:val="282"/>
+        </w:trPr>
+        <w:tc>
+          <w:tcPr>
+            <w:tcW w:w="708" w:type="dxa"/>
+            <w:shd w:val="clear" w:color="auto" w:fill="auto"/>
+          </w:tcPr>
+          <w:p>
+            <w:r>
+              <w:t>2</w:t>
+            </w:r>
+            <w:r>
+              <w:t>1</w:t>
+            </w:r>
+          </w:p>
+        </w:tc>
+        <w:tc>
+          <w:tcPr>
+            <w:tcW w:w="3861" w:type="dxa"/>
+            <w:shd w:val="clear" w:color="auto" w:fill="auto"/>
+          </w:tcPr>
+          <w:p>
+            <w:r>
+              <w:t xml:space="preserve">L’utilisateur choisit une question </w:t>
+            </w:r>
+            <w:r>
+              <w:rPr>
+                <w:i/>
+              </w:rPr>
+              <w:t xml:space="preserve">(cas d’utilisation </w:t>
+            </w:r>
+            <w:r>
+              <w:rPr>
+                <w:b/>
+                <w:i/>
+              </w:rPr>
+              <w:t>ChoisirQuestion</w:t>
+            </w:r>
+            <w:bookmarkStart w:id="0" w:name="_GoBack"/>
+            <w:bookmarkEnd w:id="0"/>
+            <w:r>
+              <w:rPr>
+                <w:i/>
+              </w:rPr>
+              <w:t>)</w:t>
+            </w:r>
+          </w:p>
+        </w:tc>
+        <w:tc>
+          <w:tcPr>
+            <w:tcW w:w="428" w:type="dxa"/>
+            <w:shd w:val="clear" w:color="auto" w:fill="auto"/>
+          </w:tcPr>
+          <w:p/>
+        </w:tc>
+        <w:tc>
+          <w:tcPr>
+            <w:tcW w:w="4144" w:type="dxa"/>
+            <w:shd w:val="clear" w:color="auto" w:fill="auto"/>
+          </w:tcPr>
+          <w:p>
+            <w:pPr>
+              <w:rPr>
+                <w:b/>
+              </w:rPr>
+            </w:pPr>
+          </w:p>
+        </w:tc>
+      </w:tr>
+      <w:tr>
+        <w:trPr>
+          <w:trHeight w:val="282"/>
+        </w:trPr>
+        <w:tc>
+          <w:tcPr>
+            <w:tcW w:w="708" w:type="dxa"/>
+            <w:shd w:val="clear" w:color="auto" w:fill="auto"/>
+          </w:tcPr>
+          <w:p/>
+        </w:tc>
+        <w:tc>
+          <w:tcPr>
+            <w:tcW w:w="3861" w:type="dxa"/>
+            <w:shd w:val="clear" w:color="auto" w:fill="auto"/>
+          </w:tcPr>
+          <w:p/>
+        </w:tc>
+        <w:tc>
+          <w:tcPr>
+            <w:tcW w:w="428" w:type="dxa"/>
+            <w:shd w:val="clear" w:color="auto" w:fill="auto"/>
+          </w:tcPr>
+          <w:p>
+            <w:r>
+              <w:t>22</w:t>
+            </w:r>
+          </w:p>
+        </w:tc>
+        <w:tc>
+          <w:tcPr>
+            <w:tcW w:w="4144" w:type="dxa"/>
+            <w:shd w:val="clear" w:color="auto" w:fill="auto"/>
+          </w:tcPr>
+          <w:p>
+            <w:r>
+              <w:t>Affichage d’un input pour écrire la réponse</w:t>
             </w:r>
           </w:p>
         </w:tc>
@@ -828,19 +922,7 @@
               <w:rPr>
                 <w:b/>
               </w:rPr>
-              <w:t xml:space="preserve"> (2</w:t>
-            </w:r>
-            <w:r>
-              <w:rPr>
-                <w:b/>
-              </w:rPr>
-              <w:t>a</w:t>
-            </w:r>
-            <w:r>
-              <w:rPr>
-                <w:b/>
-              </w:rPr>
-              <w:t xml:space="preserve">/4) – Le scénario </w:t>
+              <w:t xml:space="preserve"> (2a/4) – Le scénario </w:t>
             </w:r>
             <w:r>
               <w:rPr>
@@ -1025,7 +1107,6 @@
         </w:numPr>
       </w:pPr>
       <w:r>
-        <w:lastRenderedPageBreak/>
         <w:t xml:space="preserve">Scénario alternatif </w:t>
       </w:r>
       <w:r>
@@ -1214,13 +1295,7 @@
           </w:tcPr>
           <w:p>
             <w:r>
-              <w:t xml:space="preserve">Afficher </w:t>
-            </w:r>
-            <w:r>
-              <w:t>salle suivante à visiter</w:t>
-            </w:r>
-            <w:r>
-              <w:t xml:space="preserve"> </w:t>
+              <w:t xml:space="preserve">Afficher salle suivante à visiter </w:t>
             </w:r>
           </w:p>
         </w:tc>
@@ -1290,22 +1365,13 @@
           </w:tcPr>
           <w:p>
             <w:r>
-              <w:t>Ajout</w:t>
-            </w:r>
-            <w:r>
-              <w:t xml:space="preserve"> du pseudo d</w:t>
+              <w:t>Ajout du pseudo d</w:t>
             </w:r>
             <w:r>
               <w:t>ans</w:t>
             </w:r>
             <w:r>
-              <w:t xml:space="preserve"> la </w:t>
-            </w:r>
-            <w:r>
-              <w:t>prochaine</w:t>
-            </w:r>
-            <w:r>
-              <w:t xml:space="preserve"> salle</w:t>
+              <w:t xml:space="preserve"> la prochaine salle</w:t>
             </w:r>
           </w:p>
         </w:tc>
@@ -1321,10 +1387,7 @@
         </w:numPr>
       </w:pPr>
       <w:r>
-        <w:t xml:space="preserve">Scénario alternatif </w:t>
-      </w:r>
-      <w:r>
-        <w:t>C</w:t>
+        <w:t>Scénario alternatif C</w:t>
       </w:r>
     </w:p>
     <w:tbl>
@@ -1365,25 +1428,7 @@
               <w:rPr>
                 <w:b/>
               </w:rPr>
-              <w:t xml:space="preserve"> (2</w:t>
-            </w:r>
-            <w:r>
-              <w:rPr>
-                <w:b/>
-              </w:rPr>
-              <w:t>c</w:t>
-            </w:r>
-            <w:r>
-              <w:rPr>
-                <w:b/>
-              </w:rPr>
-              <w:t xml:space="preserve">/4) – Le scénario alternatif </w:t>
-            </w:r>
-            <w:r>
-              <w:rPr>
-                <w:b/>
-              </w:rPr>
-              <w:t>c</w:t>
+              <w:t xml:space="preserve"> (2c/4) – Le scénario alternatif c</w:t>
             </w:r>
           </w:p>
         </w:tc>
@@ -1558,10 +1603,7 @@
         </w:numPr>
       </w:pPr>
       <w:r>
-        <w:t xml:space="preserve">Scénario alternatif </w:t>
-      </w:r>
-      <w:r>
-        <w:t>D</w:t>
+        <w:t>Scénario alternatif D</w:t>
       </w:r>
     </w:p>
     <w:tbl>
@@ -1602,25 +1644,7 @@
               <w:rPr>
                 <w:b/>
               </w:rPr>
-              <w:t xml:space="preserve"> (2</w:t>
-            </w:r>
-            <w:r>
-              <w:rPr>
-                <w:b/>
-              </w:rPr>
-              <w:t>d</w:t>
-            </w:r>
-            <w:r>
-              <w:rPr>
-                <w:b/>
-              </w:rPr>
-              <w:t xml:space="preserve">/4) – Le scénario alternatif </w:t>
-            </w:r>
-            <w:r>
-              <w:rPr>
-                <w:b/>
-              </w:rPr>
-              <w:t>d</w:t>
+              <w:t xml:space="preserve"> (2d/4) – Le scénario alternatif d</w:t>
             </w:r>
           </w:p>
         </w:tc>
@@ -1773,10 +1797,7 @@
         </w:numPr>
       </w:pPr>
       <w:r>
-        <w:t xml:space="preserve">Scénario alternatif </w:t>
-      </w:r>
-      <w:r>
-        <w:t>E</w:t>
+        <w:t>Scénario alternatif E</w:t>
       </w:r>
     </w:p>
     <w:tbl>
@@ -1817,25 +1838,7 @@
               <w:rPr>
                 <w:b/>
               </w:rPr>
-              <w:t xml:space="preserve"> (2</w:t>
-            </w:r>
-            <w:r>
-              <w:rPr>
-                <w:b/>
-              </w:rPr>
-              <w:t>e</w:t>
-            </w:r>
-            <w:r>
-              <w:rPr>
-                <w:b/>
-              </w:rPr>
-              <w:t xml:space="preserve">/4) – Le scénario alternatif </w:t>
-            </w:r>
-            <w:r>
-              <w:rPr>
-                <w:b/>
-              </w:rPr>
-              <w:t>e</w:t>
+              <w:t xml:space="preserve"> (2e/4) – Le scénario alternatif e</w:t>
             </w:r>
           </w:p>
         </w:tc>
@@ -2034,11 +2037,7 @@
         </w:numPr>
       </w:pPr>
       <w:r>
-        <w:lastRenderedPageBreak/>
-        <w:t xml:space="preserve">Scénario alternatif </w:t>
-      </w:r>
-      <w:r>
-        <w:t>F</w:t>
+        <w:t>Scénario alternatif F</w:t>
       </w:r>
     </w:p>
     <w:tbl>
@@ -2079,25 +2078,7 @@
               <w:rPr>
                 <w:b/>
               </w:rPr>
-              <w:t xml:space="preserve"> (2</w:t>
-            </w:r>
-            <w:r>
-              <w:rPr>
-                <w:b/>
-              </w:rPr>
-              <w:t>f</w:t>
-            </w:r>
-            <w:r>
-              <w:rPr>
-                <w:b/>
-              </w:rPr>
-              <w:t xml:space="preserve">/4) – Le scénario alternatif </w:t>
-            </w:r>
-            <w:r>
-              <w:rPr>
-                <w:b/>
-              </w:rPr>
-              <w:t>f</w:t>
+              <w:t xml:space="preserve"> (2f/4) – Le scénario alternatif f</w:t>
             </w:r>
           </w:p>
         </w:tc>
@@ -2193,19 +2174,7 @@
           </w:tcPr>
           <w:p>
             <w:r>
-              <w:t xml:space="preserve">L’utilisateur </w:t>
-            </w:r>
-            <w:r>
-              <w:t>n’</w:t>
-            </w:r>
-            <w:r>
-              <w:t xml:space="preserve">acceptent </w:t>
-            </w:r>
-            <w:r>
-              <w:t xml:space="preserve">pas </w:t>
-            </w:r>
-            <w:r>
-              <w:t>l’indice pour la question</w:t>
+              <w:t>L’utilisateur n’acceptent pas l’indice pour la question</w:t>
             </w:r>
           </w:p>
         </w:tc>
@@ -2308,25 +2277,7 @@
               <w:rPr>
                 <w:b/>
               </w:rPr>
-              <w:t xml:space="preserve"> (</w:t>
-            </w:r>
-            <w:r>
-              <w:rPr>
-                <w:b/>
-              </w:rPr>
-              <w:t>3</w:t>
-            </w:r>
-            <w:r>
-              <w:rPr>
-                <w:b/>
-              </w:rPr>
-              <w:t xml:space="preserve">/4) – </w:t>
-            </w:r>
-            <w:r>
-              <w:rPr>
-                <w:b/>
-              </w:rPr>
-              <w:t>Fin et post-condition</w:t>
+              <w:t xml:space="preserve"> (3/4) – Fin et post-condition</w:t>
             </w:r>
           </w:p>
         </w:tc>
@@ -2351,65 +2302,17 @@
           </w:tcPr>
           <w:p>
             <w:r>
-              <w:t xml:space="preserve">70 : </w:t>
-            </w:r>
-            <w:r>
-              <w:t>Afficher le temps réaliser pour terminer l’ensemble des parcours</w:t>
-            </w:r>
-          </w:p>
-          <w:p>
-            <w:r>
-              <w:t xml:space="preserve">51 : afficher poursuivre la quête ou </w:t>
-            </w:r>
-            <w:r>
-              <w:t>Afficher salle suivante à visiter</w:t>
-            </w:r>
-            <w:r>
-              <w:t xml:space="preserve">. </w:t>
-            </w:r>
-          </w:p>
-          <w:p>
-            <w:r>
-              <w:t>30</w:t>
-            </w:r>
-            <w:r>
-              <w:t>,</w:t>
-            </w:r>
-            <w:r>
-              <w:t>50</w:t>
-            </w:r>
-            <w:r>
-              <w:t>,</w:t>
-            </w:r>
-            <w:r>
-              <w:t>60</w:t>
-            </w:r>
-            <w:r>
-              <w:t>,</w:t>
-            </w:r>
-            <w:r>
-              <w:t>70</w:t>
-            </w:r>
-            <w:r>
-              <w:t>,</w:t>
-            </w:r>
-            <w:r>
-              <w:t>51</w:t>
-            </w:r>
-            <w:r>
-              <w:t>,</w:t>
-            </w:r>
-            <w:r>
-              <w:t>52</w:t>
-            </w:r>
-            <w:r>
-              <w:t>,</w:t>
-            </w:r>
-            <w:r>
-              <w:t>53</w:t>
-            </w:r>
-            <w:r>
-              <w:t xml:space="preserve"> : l’utilisateur quitte </w:t>
+              <w:t>70 : Afficher le temps réaliser pour terminer l’ensemble des parcours</w:t>
+            </w:r>
+          </w:p>
+          <w:p>
+            <w:r>
+              <w:t xml:space="preserve">51 : afficher poursuivre la quête ou Afficher salle suivante à visiter. </w:t>
+            </w:r>
+          </w:p>
+          <w:p>
+            <w:r>
+              <w:t xml:space="preserve">30,50,60,70,51,52,53 : l’utilisateur quitte </w:t>
             </w:r>
             <w:r>
               <w:t>sa</w:t>
@@ -2521,19 +2424,7 @@
               <w:rPr>
                 <w:b/>
               </w:rPr>
-              <w:t xml:space="preserve"> (</w:t>
-            </w:r>
-            <w:r>
-              <w:rPr>
-                <w:b/>
-              </w:rPr>
-              <w:t>4</w:t>
-            </w:r>
-            <w:r>
-              <w:rPr>
-                <w:b/>
-              </w:rPr>
-              <w:t xml:space="preserve">/4) – </w:t>
+              <w:t xml:space="preserve"> (4/4) – </w:t>
             </w:r>
             <w:r>
               <w:rPr>
@@ -2590,12 +2481,7 @@
               <w:t>Problème</w:t>
             </w:r>
             <w:r>
-              <w:t xml:space="preserve"> </w:t>
-            </w:r>
-            <w:bookmarkStart w:id="0" w:name="_GoBack"/>
-            <w:bookmarkEnd w:id="0"/>
-            <w:r>
-              <w:t>non résolu</w:t>
+              <w:t xml:space="preserve"> non résolu</w:t>
             </w:r>
           </w:p>
         </w:tc>
@@ -4145,4 +4031,16 @@
     </a:ext>
   </a:extLst>
 </a:theme>
+</file>
+
+<file path=customXml/item1.xml><?xml version="1.0" encoding="utf-8"?>
+<b:Sources xmlns:b="http://schemas.openxmlformats.org/officeDocument/2006/bibliography" xmlns="http://schemas.openxmlformats.org/officeDocument/2006/bibliography" SelectedStyle="\APASixthEditionOfficeOnline.xsl" StyleName="APA" Version="6"/>
+</file>
+
+<file path=customXml/itemProps1.xml><?xml version="1.0" encoding="utf-8"?>
+<ds:datastoreItem xmlns:ds="http://schemas.openxmlformats.org/officeDocument/2006/customXml" ds:itemID="{233ED7CE-662A-4BB2-B6ED-AAB40809BBFE}">
+  <ds:schemaRefs>
+    <ds:schemaRef ds:uri="http://schemas.openxmlformats.org/officeDocument/2006/bibliography"/>
+  </ds:schemaRefs>
+</ds:datastoreItem>
 </file>
</xml_diff>